<commit_message>
Práctica finalizada, puntuaciones nuevas terminadas
Solo falta arreglar un fallo y acabar memoria
</commit_message>
<xml_diff>
--- a/Memoria_P2.docx
+++ b/Memoria_P2.docx
@@ -34,39 +34,41 @@
       <w:r>
         <w:t>Score: es una fórmula que usa las acertadas, las totales y el tiempo que se ha tardado, resultando en un porcentaje</w:t>
       </w:r>
-    </w:p>
-    <w:p>
-      <w:r>
-        <w:t xml:space="preserve">Persistencia: dos DB con </w:t>
-      </w:r>
-      <w:proofErr w:type="spellStart"/>
-      <w:r>
-        <w:t>Room</w:t>
-      </w:r>
-      <w:proofErr w:type="spellEnd"/>
-      <w:r>
-        <w:t xml:space="preserve"> (una para usuarios y otra para preguntas)</w:t>
-      </w:r>
-    </w:p>
-    <w:p>
-      <w:r>
-        <w:t>Estructura de la app: tiene cinco actividades</w:t>
-      </w:r>
-    </w:p>
-    <w:p>
-      <w:r>
-        <w:t>Diseño: futurista, con neones, botones con transparencia y animación al pulsarlos y gama de colores en azul/violeta/blanco</w:t>
-      </w:r>
-    </w:p>
-    <w:p>
-      <w:r>
-        <w:t>Cronómetro durante la partida, el tiempo que se tarda se utiliza para calcular el score final</w:t>
-      </w:r>
-    </w:p>
-    <w:p>
+      <w:r>
+        <w:t xml:space="preserve">: Acertadas/Totales * (tiempo por pregunta normalizado, teniendo en cuenta que el 100% es tardar 2 segundos por pregunta) </w:t>
+      </w:r>
       <w:bookmarkStart w:id="0" w:name="_GoBack"/>
       <w:bookmarkEnd w:id="0"/>
     </w:p>
+    <w:p>
+      <w:r>
+        <w:t xml:space="preserve">Persistencia: dos DB con </w:t>
+      </w:r>
+      <w:proofErr w:type="spellStart"/>
+      <w:r>
+        <w:t>Room</w:t>
+      </w:r>
+      <w:proofErr w:type="spellEnd"/>
+      <w:r>
+        <w:t xml:space="preserve"> (una para usuarios y otra para preguntas)</w:t>
+      </w:r>
+    </w:p>
+    <w:p>
+      <w:r>
+        <w:t>Estructura de la app: tiene cinco actividades</w:t>
+      </w:r>
+    </w:p>
+    <w:p>
+      <w:r>
+        <w:t>Diseño: futurista, con neones, botones con transparencia y animación al pulsarlos y gama de colores en azul/violeta/blanco</w:t>
+      </w:r>
+    </w:p>
+    <w:p>
+      <w:r>
+        <w:t>Cronómetro durante la partida, el tiempo que se tarda se utiliza para calcular el score final</w:t>
+      </w:r>
+    </w:p>
+    <w:p/>
     <w:p/>
     <w:sectPr>
       <w:pgSz w:w="11906" w:h="16838"/>

</xml_diff>